<commit_message>
Feat: development cycle explanation
</commit_message>
<xml_diff>
--- a/PropostaSIColetaLixo.docx
+++ b/PropostaSIColetaLixo.docx
@@ -254,11 +254,82 @@
     </w:p>
     <w:p>
       <w:pPr>
+        <w:spacing w:line="240" w:lineRule="auto"/>
+        <w:rPr>
+          <w:rFonts w:ascii="Times New Roman" w:eastAsia="Times New Roman" w:hAnsi="Times New Roman" w:cs="Times New Roman"/>
+          <w:sz w:val="24"/>
+          <w:szCs w:val="24"/>
+        </w:rPr>
+      </w:pPr>
+      <w:r>
+        <w:rPr>
+          <w:rFonts w:ascii="Times New Roman" w:eastAsia="Times New Roman" w:hAnsi="Times New Roman" w:cs="Times New Roman"/>
+          <w:b/>
+          <w:bCs/>
+          <w:color w:val="000000"/>
+          <w:sz w:val="24"/>
+          <w:szCs w:val="24"/>
+        </w:rPr>
+        <w:t>Uso de SCRUM</w:t>
+      </w:r>
+    </w:p>
+    <w:p>
+      <w:pPr>
+        <w:spacing w:line="240" w:lineRule="auto"/>
+        <w:rPr>
+          <w:rFonts w:ascii="Times New Roman" w:eastAsia="Times New Roman" w:hAnsi="Times New Roman" w:cs="Times New Roman"/>
+          <w:sz w:val="24"/>
+          <w:szCs w:val="24"/>
+        </w:rPr>
+      </w:pPr>
+    </w:p>
+    <w:p>
+      <w:pPr>
+        <w:spacing w:line="240" w:lineRule="auto"/>
         <w:ind w:firstLine="720"/>
         <w:rPr>
           <w:rFonts w:ascii="Times New Roman" w:eastAsia="Times New Roman" w:hAnsi="Times New Roman" w:cs="Times New Roman"/>
           <w:sz w:val="24"/>
           <w:szCs w:val="24"/>
+        </w:rPr>
+      </w:pPr>
+      <w:r>
+        <w:rPr>
+          <w:rFonts w:ascii="Times New Roman" w:eastAsia="Times New Roman" w:hAnsi="Times New Roman" w:cs="Times New Roman"/>
+          <w:color w:val="000000"/>
+          <w:sz w:val="24"/>
+          <w:szCs w:val="24"/>
+        </w:rPr>
+        <w:t xml:space="preserve">Scrum é um framework ágil para gerenciamento de projetos que se baseia na adaptação, interatividade e entregas incrementais. Como o ciclo de vida </w:t>
+      </w:r>
+      <w:proofErr w:type="spellStart"/>
+      <w:r>
+        <w:rPr>
+          <w:rFonts w:ascii="Times New Roman" w:eastAsia="Times New Roman" w:hAnsi="Times New Roman" w:cs="Times New Roman"/>
+          <w:color w:val="000000"/>
+          <w:sz w:val="24"/>
+          <w:szCs w:val="24"/>
+        </w:rPr>
+        <w:t>usado</w:t>
+      </w:r>
+      <w:proofErr w:type="spellEnd"/>
+      <w:r>
+        <w:rPr>
+          <w:rFonts w:ascii="Times New Roman" w:eastAsia="Times New Roman" w:hAnsi="Times New Roman" w:cs="Times New Roman"/>
+          <w:color w:val="000000"/>
+          <w:sz w:val="24"/>
+          <w:szCs w:val="24"/>
+        </w:rPr>
+        <w:t xml:space="preserve"> aqui é o espiral, faz todo sentido o uso de uma metodologia ágil como o SCRUM. Principalmente considerando que o chefe já quer alguma entrega o quanto antes.</w:t>
+      </w:r>
+    </w:p>
+    <w:p>
+      <w:pPr>
+        <w:rPr>
+          <w:rFonts w:ascii="Times New Roman" w:eastAsia="Times New Roman" w:hAnsi="Times New Roman" w:cs="Times New Roman"/>
+          <w:sz w:val="24"/>
+          <w:szCs w:val="24"/>
+          <w:u w:val="single"/>
         </w:rPr>
       </w:pPr>
     </w:p>
@@ -1208,6 +1279,22 @@
       <w:szCs w:val="30"/>
     </w:rPr>
   </w:style>
+  <w:style w:type="paragraph" w:styleId="NormalWeb">
+    <w:name w:val="Normal (Web)"/>
+    <w:basedOn w:val="Normal"/>
+    <w:uiPriority w:val="99"/>
+    <w:semiHidden/>
+    <w:unhideWhenUsed/>
+    <w:rsid w:val="00E17240"/>
+    <w:pPr>
+      <w:spacing w:before="100" w:beforeAutospacing="1" w:after="100" w:afterAutospacing="1" w:line="240" w:lineRule="auto"/>
+    </w:pPr>
+    <w:rPr>
+      <w:rFonts w:ascii="Times New Roman" w:eastAsia="Times New Roman" w:hAnsi="Times New Roman" w:cs="Times New Roman"/>
+      <w:sz w:val="24"/>
+      <w:szCs w:val="24"/>
+    </w:rPr>
+  </w:style>
 </w:styles>
 </file>
 

</xml_diff>